<commit_message>
Update Requirement with our discussed in meeting
</commit_message>
<xml_diff>
--- a/test/Requirement.docx
+++ b/test/Requirement.docx
@@ -838,13 +838,7 @@
               <w:rPr>
                 <w:lang w:val="de-DE" w:eastAsia="zh-CN"/>
               </w:rPr>
-              <w:t>1</w:t>
-            </w:r>
-            <w:r>
-              <w:rPr>
-                <w:lang w:val="de-DE" w:eastAsia="zh-CN"/>
-              </w:rPr>
-              <w:t>9 Sep,2022</w:t>
+              <w:t>19 Sep,2022</w:t>
             </w:r>
           </w:p>
         </w:tc>
@@ -878,13 +872,7 @@
               <w:rPr>
                 <w:lang w:val="de-DE" w:eastAsia="zh-CN"/>
               </w:rPr>
-              <w:t>.0</w:t>
-            </w:r>
-            <w:r>
-              <w:rPr>
-                <w:lang w:val="de-DE" w:eastAsia="zh-CN"/>
-              </w:rPr>
-              <w:t>4</w:t>
+              <w:t>.04</w:t>
             </w:r>
           </w:p>
         </w:tc>
@@ -966,6 +954,25 @@
                 <w:lang w:eastAsia="zh-CN"/>
               </w:rPr>
             </w:pPr>
+            <w:r>
+              <w:rPr>
+                <w:lang w:eastAsia="zh-CN"/>
+              </w:rPr>
+              <w:t xml:space="preserve">21 </w:t>
+            </w:r>
+            <w:r>
+              <w:rPr>
+                <w:rFonts w:hint="eastAsia"/>
+                <w:lang w:eastAsia="zh-CN"/>
+              </w:rPr>
+              <w:t>Sep</w:t>
+            </w:r>
+            <w:r>
+              <w:rPr>
+                <w:lang w:eastAsia="zh-CN"/>
+              </w:rPr>
+              <w:t>, 2022</w:t>
+            </w:r>
           </w:p>
         </w:tc>
         <w:tc>
@@ -987,6 +994,12 @@
                 <w:lang w:val="de-DE" w:eastAsia="zh-CN"/>
               </w:rPr>
             </w:pPr>
+            <w:r>
+              <w:rPr>
+                <w:lang w:val="de-DE" w:eastAsia="zh-CN"/>
+              </w:rPr>
+              <w:t>0.05</w:t>
+            </w:r>
           </w:p>
         </w:tc>
         <w:tc>
@@ -1007,6 +1020,26 @@
                 <w:lang w:eastAsia="zh-CN"/>
               </w:rPr>
             </w:pPr>
+            <w:r>
+              <w:rPr>
+                <w:rFonts w:hint="eastAsia"/>
+                <w:lang w:eastAsia="zh-CN"/>
+              </w:rPr>
+              <w:t>Jerry</w:t>
+            </w:r>
+            <w:r>
+              <w:rPr>
+                <w:lang w:eastAsia="zh-CN"/>
+              </w:rPr>
+              <w:t xml:space="preserve"> </w:t>
+            </w:r>
+            <w:r>
+              <w:rPr>
+                <w:rFonts w:hint="eastAsia"/>
+                <w:lang w:eastAsia="zh-CN"/>
+              </w:rPr>
+              <w:t>Wang</w:t>
+            </w:r>
           </w:p>
         </w:tc>
         <w:tc>
@@ -1027,10 +1060,71 @@
                 <w:tab w:val="left" w:pos="1692"/>
               </w:tabs>
               <w:rPr>
+                <w:rFonts w:hint="eastAsia"/>
                 <w:color w:val="000000" w:themeColor="text1"/>
                 <w:lang w:eastAsia="zh-CN"/>
               </w:rPr>
             </w:pPr>
+            <w:r>
+              <w:rPr>
+                <w:rFonts w:hint="eastAsia"/>
+                <w:color w:val="000000" w:themeColor="text1"/>
+                <w:lang w:eastAsia="zh-CN"/>
+              </w:rPr>
+              <w:t>Define</w:t>
+            </w:r>
+            <w:r>
+              <w:rPr>
+                <w:color w:val="000000" w:themeColor="text1"/>
+                <w:lang w:eastAsia="zh-CN"/>
+              </w:rPr>
+              <w:t xml:space="preserve"> </w:t>
+            </w:r>
+            <w:r>
+              <w:rPr>
+                <w:rFonts w:hint="eastAsia"/>
+                <w:color w:val="000000" w:themeColor="text1"/>
+                <w:lang w:eastAsia="zh-CN"/>
+              </w:rPr>
+              <w:t>Weld</w:t>
+            </w:r>
+            <w:r>
+              <w:rPr>
+                <w:color w:val="000000" w:themeColor="text1"/>
+                <w:lang w:eastAsia="zh-CN"/>
+              </w:rPr>
+              <w:t xml:space="preserve"> </w:t>
+            </w:r>
+            <w:r>
+              <w:rPr>
+                <w:rFonts w:hint="eastAsia"/>
+                <w:color w:val="000000" w:themeColor="text1"/>
+                <w:lang w:eastAsia="zh-CN"/>
+              </w:rPr>
+              <w:t>Result</w:t>
+            </w:r>
+            <w:r>
+              <w:rPr>
+                <w:color w:val="000000" w:themeColor="text1"/>
+                <w:lang w:eastAsia="zh-CN"/>
+              </w:rPr>
+              <w:t xml:space="preserve"> </w:t>
+            </w:r>
+            <w:r>
+              <w:rPr>
+                <w:rFonts w:hint="eastAsia"/>
+                <w:color w:val="000000" w:themeColor="text1"/>
+                <w:lang w:eastAsia="zh-CN"/>
+              </w:rPr>
+              <w:t>a</w:t>
+            </w:r>
+            <w:r>
+              <w:rPr>
+                <w:color w:val="000000" w:themeColor="text1"/>
+                <w:lang w:eastAsia="zh-CN"/>
+              </w:rPr>
+              <w:t>nd Weld Signature work flow</w:t>
+            </w:r>
           </w:p>
         </w:tc>
       </w:tr>
@@ -16448,15 +16542,15 @@
               <w:spacing w:after="0" w:line="240" w:lineRule="auto"/>
               <w:rPr>
                 <w:rFonts w:ascii="Arial" w:eastAsia="Times New Roman" w:hAnsi="Arial" w:cs="Arial"/>
-                <w:color w:val="000000"/>
-                <w:sz w:val="16"/>
-                <w:szCs w:val="16"/>
-              </w:rPr>
-            </w:pPr>
-            <w:r>
-              <w:rPr>
-                <w:rFonts w:ascii="Arial" w:eastAsia="Times New Roman" w:hAnsi="Arial" w:cs="Arial"/>
-                <w:color w:val="000000"/>
+                <w:color w:val="FF0000"/>
+                <w:sz w:val="16"/>
+                <w:szCs w:val="16"/>
+              </w:rPr>
+            </w:pPr>
+            <w:r>
+              <w:rPr>
+                <w:rFonts w:ascii="Arial" w:eastAsia="Times New Roman" w:hAnsi="Arial" w:cs="Arial"/>
+                <w:color w:val="FF0000"/>
                 <w:sz w:val="16"/>
                 <w:szCs w:val="16"/>
               </w:rPr>
@@ -16483,15 +16577,15 @@
               <w:spacing w:after="0" w:line="240" w:lineRule="auto"/>
               <w:rPr>
                 <w:rFonts w:ascii="Arial" w:eastAsia="Times New Roman" w:hAnsi="Arial" w:cs="Arial"/>
-                <w:color w:val="000000"/>
-                <w:sz w:val="16"/>
-                <w:szCs w:val="16"/>
-              </w:rPr>
-            </w:pPr>
-            <w:r>
-              <w:rPr>
-                <w:rFonts w:ascii="Arial" w:eastAsia="Times New Roman" w:hAnsi="Arial" w:cs="Arial"/>
-                <w:color w:val="000000"/>
+                <w:color w:val="FF0000"/>
+                <w:sz w:val="16"/>
+                <w:szCs w:val="16"/>
+              </w:rPr>
+            </w:pPr>
+            <w:r>
+              <w:rPr>
+                <w:rFonts w:ascii="Arial" w:eastAsia="Times New Roman" w:hAnsi="Arial" w:cs="Arial"/>
+                <w:color w:val="FF0000"/>
                 <w:sz w:val="16"/>
                 <w:szCs w:val="16"/>
               </w:rPr>
@@ -16500,11 +16594,58 @@
             <w:r>
               <w:rPr>
                 <w:rFonts w:ascii="Arial" w:eastAsia="Times New Roman" w:hAnsi="Arial" w:cs="Arial"/>
-                <w:color w:val="000000"/>
+                <w:color w:val="FF0000"/>
                 <w:sz w:val="16"/>
                 <w:szCs w:val="16"/>
               </w:rPr>
               <w:t>{"0":[Order1,Order2,Order3,Order4,Order5],"1":[energy1,energy2,energy3,energy4,energy5],"2":[amplitude1,amplitude2,amplitude3,amplitude4,amplitude5]]}</w:t>
+            </w:r>
+          </w:p>
+          <w:p>
+            <w:pPr>
+              <w:spacing w:after="0" w:line="240" w:lineRule="auto"/>
+              <w:rPr>
+                <w:rFonts w:ascii="Arial" w:eastAsia="Times New Roman" w:hAnsi="Arial" w:cs="Arial"/>
+                <w:color w:val="FF0000"/>
+                <w:sz w:val="16"/>
+                <w:szCs w:val="16"/>
+              </w:rPr>
+            </w:pPr>
+            <w:r>
+              <w:rPr>
+                <w:rFonts w:ascii="Arial" w:eastAsia="Times New Roman" w:hAnsi="Arial" w:cs="Arial"/>
+                <w:color w:val="FF0000"/>
+                <w:sz w:val="16"/>
+                <w:szCs w:val="16"/>
+              </w:rPr>
+              <w:t>{</w:t>
+            </w:r>
+            <w:r>
+              <w:rPr>
+                <w:rFonts w:asciiTheme="minorEastAsia" w:hAnsiTheme="minorEastAsia" w:cs="Arial" w:hint="eastAsia"/>
+                <w:color w:val="FF0000"/>
+                <w:sz w:val="16"/>
+                <w:szCs w:val="16"/>
+              </w:rPr>
+              <w:t>“Order”:</w:t>
+            </w:r>
+            <w:r>
+              <w:rPr>
+                <w:rFonts w:asciiTheme="minorEastAsia" w:hAnsiTheme="minorEastAsia" w:cs="Arial"/>
+                <w:color w:val="FF0000"/>
+                <w:sz w:val="16"/>
+                <w:szCs w:val="16"/>
+              </w:rPr>
+              <w:t xml:space="preserve"> [energy, amplitude]</w:t>
+            </w:r>
+            <w:r>
+              <w:rPr>
+                <w:rFonts w:ascii="Arial" w:eastAsia="Times New Roman" w:hAnsi="Arial" w:cs="Arial"/>
+                <w:color w:val="FF0000"/>
+                <w:sz w:val="16"/>
+                <w:szCs w:val="16"/>
+              </w:rPr>
+              <w:t>} for example, {“0”: [0,0], “1”: [1, 100]}</w:t>
             </w:r>
           </w:p>
         </w:tc>
@@ -16540,6 +16681,7 @@
                 <w:sz w:val="16"/>
                 <w:szCs w:val="16"/>
               </w:rPr>
+              <w:lastRenderedPageBreak/>
               <w:t>Notes:</w:t>
             </w:r>
           </w:p>
@@ -23218,6 +23360,7 @@
                 <w:sz w:val="16"/>
                 <w:szCs w:val="16"/>
               </w:rPr>
+              <w:lastRenderedPageBreak/>
               <w:t>--Insert a record</w:t>
             </w:r>
           </w:p>
@@ -23511,7 +23654,6 @@
                 <w:sz w:val="16"/>
                 <w:szCs w:val="16"/>
               </w:rPr>
-              <w:lastRenderedPageBreak/>
               <w:t>WeldH</w:t>
             </w:r>
             <w:r>
@@ -26149,6 +26291,7 @@
         <w:spacing w:after="0" w:line="240" w:lineRule="auto"/>
       </w:pPr>
       <w:r>
+        <w:lastRenderedPageBreak/>
         <w:t>D</w:t>
       </w:r>
       <w:r>
@@ -26237,7 +26380,6 @@
         <w:spacing w:after="0" w:line="240" w:lineRule="auto"/>
       </w:pPr>
       <w:r>
-        <w:lastRenderedPageBreak/>
         <w:t>Then D</w:t>
       </w:r>
       <w:r>
@@ -26306,10 +26448,10 @@
             <v:path o:extrusionok="f" gradientshapeok="t" o:connecttype="rect"/>
             <o:lock v:ext="edit" aspectratio="t"/>
           </v:shapetype>
-          <v:shape id="_x0000_i1025" type="#_x0000_t75" style="width:439.5pt;height:192.4pt" o:ole="">
+          <v:shape id="_x0000_i1025" type="#_x0000_t75" style="width:439.5pt;height:192.75pt" o:ole="">
             <v:imagedata r:id="rId7" o:title=""/>
           </v:shape>
-          <o:OLEObject Type="Embed" ProgID="Visio.Drawing.11" ShapeID="_x0000_i1025" DrawAspect="Content" ObjectID="_1725123509" r:id="rId8"/>
+          <o:OLEObject Type="Embed" ProgID="Visio.Drawing.11" ShapeID="_x0000_i1025" DrawAspect="Content" ObjectID="_1725271344" r:id="rId8"/>
         </w:object>
       </w:r>
     </w:p>
@@ -26749,6 +26891,98 @@
         <w:pStyle w:val="a"/>
         <w:numPr>
           <w:ilvl w:val="0"/>
+          <w:numId w:val="0"/>
+        </w:numPr>
+        <w:spacing w:after="0" w:line="240" w:lineRule="auto"/>
+        <w:ind w:left="420"/>
+      </w:pPr>
+      <w:r>
+        <w:t xml:space="preserve">Jerry: </w:t>
+      </w:r>
+      <w:r>
+        <w:t>With meeting discussion with WindRiver and Liu Qun, there are three solutions for the data exchange between control task and data task as following…</w:t>
+      </w:r>
+    </w:p>
+    <w:p>
+      <w:pPr>
+        <w:pStyle w:val="a"/>
+        <w:numPr>
+          <w:ilvl w:val="6"/>
+          <w:numId w:val="22"/>
+        </w:numPr>
+        <w:spacing w:after="0" w:line="240" w:lineRule="auto"/>
+      </w:pPr>
+      <w:r>
+        <w:t>Keep global variables CommonProperty::WeldResult and CommonProperty::WeldSignatureVector as the data source for the data exchange between control task and data task</w:t>
+      </w:r>
+      <w:r>
+        <w:t>. If we still stick to send data using message queue, the Weld Signature size will be out of message queue (1024).</w:t>
+      </w:r>
+    </w:p>
+    <w:p>
+      <w:pPr>
+        <w:pStyle w:val="a"/>
+        <w:numPr>
+          <w:ilvl w:val="6"/>
+          <w:numId w:val="22"/>
+        </w:numPr>
+        <w:spacing w:after="0" w:line="240" w:lineRule="auto"/>
+      </w:pPr>
+      <w:r>
+        <w:t>In order to make sure the data integrity without any missing, there is the serial process between control task and data task using message queue. At the begin the control task send the request command to data task and wait for the response command from data task until the data is inserted into database.</w:t>
+      </w:r>
+    </w:p>
+    <w:p>
+      <w:pPr>
+        <w:pStyle w:val="a"/>
+        <w:numPr>
+          <w:ilvl w:val="6"/>
+          <w:numId w:val="22"/>
+        </w:numPr>
+        <w:spacing w:after="0" w:line="240" w:lineRule="auto"/>
+      </w:pPr>
+      <w:r>
+        <w:t xml:space="preserve">It seems the </w:t>
+      </w:r>
+      <w:r>
+        <w:t xml:space="preserve">size of </w:t>
+      </w:r>
+      <w:r>
+        <w:t xml:space="preserve">message queue is not able to </w:t>
+      </w:r>
+      <w:r>
+        <w:t xml:space="preserve">save the weld signature data. In order to keep the data process with high performance, there should be a round-robin queue between control task and data task so control task </w:t>
+      </w:r>
+      <w:r>
+        <w:lastRenderedPageBreak/>
+        <w:t xml:space="preserve">and data task can run each other </w:t>
+      </w:r>
+      <w:r>
+        <w:t>parallel</w:t>
+      </w:r>
+      <w:r>
+        <w:t xml:space="preserve">. All the data shall be saved in the </w:t>
+      </w:r>
+      <w:r>
+        <w:t>round-robin queue</w:t>
+      </w:r>
+      <w:r>
+        <w:t xml:space="preserve"> temporarily.</w:t>
+      </w:r>
+    </w:p>
+    <w:p>
+      <w:pPr>
+        <w:spacing w:after="0" w:line="240" w:lineRule="auto"/>
+      </w:pPr>
+      <w:r>
+        <w:t xml:space="preserve">In order to keep Branson be better policy, let’s still keep 1# to implement weld result and weld signature saving with data task. </w:t>
+      </w:r>
+    </w:p>
+    <w:p>
+      <w:pPr>
+        <w:pStyle w:val="a"/>
+        <w:numPr>
+          <w:ilvl w:val="0"/>
           <w:numId w:val="31"/>
         </w:numPr>
         <w:spacing w:after="0" w:line="240" w:lineRule="auto"/>
@@ -26769,10 +27003,7 @@
         <w:t xml:space="preserve"> </w:t>
       </w:r>
       <w:r>
-        <w:t>message queue using struct type</w:t>
-      </w:r>
-      <w:r>
-        <w:t xml:space="preserve"> </w:t>
+        <w:t xml:space="preserve">message queue using struct type </w:t>
       </w:r>
       <w:r>
         <w:t>WELD_RESULT</w:t>
@@ -26932,6 +27163,45 @@
         <w:pStyle w:val="a"/>
         <w:numPr>
           <w:ilvl w:val="0"/>
+          <w:numId w:val="0"/>
+        </w:numPr>
+        <w:spacing w:after="0" w:line="240" w:lineRule="auto"/>
+        <w:ind w:left="840"/>
+        <w:rPr>
+          <w:color w:val="000000" w:themeColor="text1"/>
+        </w:rPr>
+      </w:pPr>
+      <w:r>
+        <w:rPr>
+          <w:color w:val="000000" w:themeColor="text1"/>
+        </w:rPr>
+        <w:t xml:space="preserve">Jerry: </w:t>
+      </w:r>
+      <w:r>
+        <w:rPr>
+          <w:color w:val="000000" w:themeColor="text1"/>
+        </w:rPr>
+        <w:t xml:space="preserve">We don’t need to restart incremental ID from 1 when it reaches out the table limit. With the table analysis, there is only weld result ID will be related in Alarm table and Weld Signature </w:t>
+      </w:r>
+      <w:r>
+        <w:rPr>
+          <w:rFonts w:hint="eastAsia"/>
+          <w:color w:val="000000" w:themeColor="text1"/>
+        </w:rPr>
+        <w:t>table</w:t>
+      </w:r>
+      <w:r>
+        <w:rPr>
+          <w:color w:val="000000" w:themeColor="text1"/>
+        </w:rPr>
+        <w:t>. The code needs to handle with weld result ID using long long data type while the data processing for Alarm table and Weld Signature table.</w:t>
+      </w:r>
+    </w:p>
+    <w:p>
+      <w:pPr>
+        <w:pStyle w:val="a"/>
+        <w:numPr>
+          <w:ilvl w:val="0"/>
           <w:numId w:val="31"/>
         </w:numPr>
         <w:spacing w:after="0" w:line="240" w:lineRule="auto"/>
@@ -27058,6 +27328,46 @@
         </w:rPr>
         <w:t xml:space="preserve"> …?</w:t>
       </w:r>
+    </w:p>
+    <w:p>
+      <w:pPr>
+        <w:pStyle w:val="a"/>
+        <w:numPr>
+          <w:ilvl w:val="0"/>
+          <w:numId w:val="0"/>
+        </w:numPr>
+        <w:spacing w:after="0" w:line="240" w:lineRule="auto"/>
+        <w:ind w:left="420"/>
+        <w:rPr>
+          <w:color w:val="FF0000"/>
+        </w:rPr>
+      </w:pPr>
+      <w:r>
+        <w:rPr>
+          <w:color w:val="FF0000"/>
+        </w:rPr>
+        <w:t xml:space="preserve">Jerry: </w:t>
+      </w:r>
+      <w:r>
+        <w:rPr>
+          <w:color w:val="FF0000"/>
+        </w:rPr>
+        <w:t>See CommonProperty::WeldResultForUI[50].</w:t>
+      </w:r>
+    </w:p>
+    <w:p>
+      <w:pPr>
+        <w:pStyle w:val="a"/>
+        <w:numPr>
+          <w:ilvl w:val="0"/>
+          <w:numId w:val="0"/>
+        </w:numPr>
+        <w:spacing w:after="0" w:line="240" w:lineRule="auto"/>
+        <w:ind w:left="420"/>
+        <w:rPr>
+          <w:color w:val="FF0000"/>
+        </w:rPr>
+      </w:pPr>
     </w:p>
     <w:p>
       <w:pPr>
@@ -27294,6 +27604,19 @@
     </w:p>
     <w:p>
       <w:pPr>
+        <w:pStyle w:val="a"/>
+        <w:numPr>
+          <w:ilvl w:val="0"/>
+          <w:numId w:val="31"/>
+        </w:numPr>
+        <w:spacing w:after="0" w:line="240" w:lineRule="auto"/>
+        <w:rPr>
+          <w:color w:val="FF0000"/>
+        </w:rPr>
+      </w:pPr>
+    </w:p>
+    <w:p>
+      <w:pPr>
         <w:pStyle w:val="11"/>
         <w:spacing w:after="0" w:line="240" w:lineRule="auto"/>
       </w:pPr>
@@ -29995,121 +30318,121 @@
       </w:pPr>
     </w:lvl>
   </w:abstractNum>
-  <w:num w:numId="1" w16cid:durableId="624197402">
+  <w:num w:numId="1" w16cid:durableId="1860389200">
     <w:abstractNumId w:val="14"/>
   </w:num>
-  <w:num w:numId="2" w16cid:durableId="1973516408">
+  <w:num w:numId="2" w16cid:durableId="1347563320">
     <w:abstractNumId w:val="5"/>
   </w:num>
-  <w:num w:numId="3" w16cid:durableId="76172015">
+  <w:num w:numId="3" w16cid:durableId="482821078">
     <w:abstractNumId w:val="27"/>
   </w:num>
-  <w:num w:numId="4" w16cid:durableId="1616869995">
+  <w:num w:numId="4" w16cid:durableId="1544830106">
     <w:abstractNumId w:val="11"/>
   </w:num>
-  <w:num w:numId="5" w16cid:durableId="1620145599">
+  <w:num w:numId="5" w16cid:durableId="1702238609">
     <w:abstractNumId w:val="16"/>
   </w:num>
-  <w:num w:numId="6" w16cid:durableId="280497971">
+  <w:num w:numId="6" w16cid:durableId="226186290">
     <w:abstractNumId w:val="1"/>
   </w:num>
-  <w:num w:numId="7" w16cid:durableId="1136223658">
+  <w:num w:numId="7" w16cid:durableId="34888643">
     <w:abstractNumId w:val="17"/>
   </w:num>
-  <w:num w:numId="8" w16cid:durableId="1141001804">
+  <w:num w:numId="8" w16cid:durableId="736827555">
     <w:abstractNumId w:val="15"/>
   </w:num>
-  <w:num w:numId="9" w16cid:durableId="798836004">
+  <w:num w:numId="9" w16cid:durableId="1123771961">
     <w:abstractNumId w:val="4"/>
   </w:num>
-  <w:num w:numId="10" w16cid:durableId="1568763601">
+  <w:num w:numId="10" w16cid:durableId="1473672615">
     <w:abstractNumId w:val="20"/>
   </w:num>
-  <w:num w:numId="11" w16cid:durableId="1749614592">
+  <w:num w:numId="11" w16cid:durableId="408776108">
     <w:abstractNumId w:val="7"/>
   </w:num>
-  <w:num w:numId="12" w16cid:durableId="592250808">
+  <w:num w:numId="12" w16cid:durableId="637608210">
     <w:abstractNumId w:val="10"/>
   </w:num>
-  <w:num w:numId="13" w16cid:durableId="1995182244">
+  <w:num w:numId="13" w16cid:durableId="174999262">
     <w:abstractNumId w:val="18"/>
   </w:num>
-  <w:num w:numId="14" w16cid:durableId="67458729">
+  <w:num w:numId="14" w16cid:durableId="1123502291">
     <w:abstractNumId w:val="9"/>
   </w:num>
-  <w:num w:numId="15" w16cid:durableId="689995038">
+  <w:num w:numId="15" w16cid:durableId="462191712">
     <w:abstractNumId w:val="21"/>
   </w:num>
-  <w:num w:numId="16" w16cid:durableId="743650677">
+  <w:num w:numId="16" w16cid:durableId="1250501340">
     <w:abstractNumId w:val="25"/>
   </w:num>
-  <w:num w:numId="17" w16cid:durableId="698966829">
+  <w:num w:numId="17" w16cid:durableId="403644959">
     <w:abstractNumId w:val="14"/>
   </w:num>
-  <w:num w:numId="18" w16cid:durableId="58095199">
+  <w:num w:numId="18" w16cid:durableId="83192912">
     <w:abstractNumId w:val="26"/>
   </w:num>
-  <w:num w:numId="19" w16cid:durableId="1289823130">
+  <w:num w:numId="19" w16cid:durableId="1528368347">
     <w:abstractNumId w:val="8"/>
   </w:num>
-  <w:num w:numId="20" w16cid:durableId="1097823031">
+  <w:num w:numId="20" w16cid:durableId="622468899">
     <w:abstractNumId w:val="19"/>
   </w:num>
-  <w:num w:numId="21" w16cid:durableId="1770854401">
+  <w:num w:numId="21" w16cid:durableId="1082217429">
     <w:abstractNumId w:val="14"/>
   </w:num>
-  <w:num w:numId="22" w16cid:durableId="347684049">
+  <w:num w:numId="22" w16cid:durableId="1325164608">
     <w:abstractNumId w:val="23"/>
   </w:num>
-  <w:num w:numId="23" w16cid:durableId="1551839183">
+  <w:num w:numId="23" w16cid:durableId="207572996">
     <w:abstractNumId w:val="13"/>
   </w:num>
-  <w:num w:numId="24" w16cid:durableId="545601840">
+  <w:num w:numId="24" w16cid:durableId="177428178">
     <w:abstractNumId w:val="14"/>
   </w:num>
-  <w:num w:numId="25" w16cid:durableId="175197604">
+  <w:num w:numId="25" w16cid:durableId="1508861301">
     <w:abstractNumId w:val="0"/>
   </w:num>
-  <w:num w:numId="26" w16cid:durableId="1866554297">
+  <w:num w:numId="26" w16cid:durableId="420882554">
     <w:abstractNumId w:val="14"/>
   </w:num>
-  <w:num w:numId="27" w16cid:durableId="2030836663">
+  <w:num w:numId="27" w16cid:durableId="808787061">
     <w:abstractNumId w:val="14"/>
   </w:num>
-  <w:num w:numId="28" w16cid:durableId="1791896247">
+  <w:num w:numId="28" w16cid:durableId="316692799">
     <w:abstractNumId w:val="6"/>
   </w:num>
-  <w:num w:numId="29" w16cid:durableId="106003010">
+  <w:num w:numId="29" w16cid:durableId="545261071">
     <w:abstractNumId w:val="12"/>
   </w:num>
-  <w:num w:numId="30" w16cid:durableId="1034768766">
+  <w:num w:numId="30" w16cid:durableId="785077833">
     <w:abstractNumId w:val="24"/>
   </w:num>
-  <w:num w:numId="31" w16cid:durableId="572202250">
+  <w:num w:numId="31" w16cid:durableId="338889729">
     <w:abstractNumId w:val="28"/>
   </w:num>
-  <w:num w:numId="32" w16cid:durableId="129443226">
+  <w:num w:numId="32" w16cid:durableId="655694521">
     <w:abstractNumId w:val="14"/>
   </w:num>
-  <w:num w:numId="33" w16cid:durableId="522206736">
+  <w:num w:numId="33" w16cid:durableId="1498955563">
     <w:abstractNumId w:val="14"/>
   </w:num>
-  <w:num w:numId="34" w16cid:durableId="1045526821">
+  <w:num w:numId="34" w16cid:durableId="1008211370">
     <w:abstractNumId w:val="22"/>
   </w:num>
-  <w:num w:numId="35" w16cid:durableId="1700543316">
+  <w:num w:numId="35" w16cid:durableId="768813849">
     <w:abstractNumId w:val="3"/>
   </w:num>
-  <w:num w:numId="36" w16cid:durableId="259072951">
+  <w:num w:numId="36" w16cid:durableId="1958371089">
     <w:abstractNumId w:val="2"/>
   </w:num>
-  <w:num w:numId="37" w16cid:durableId="2040230148">
+  <w:num w:numId="37" w16cid:durableId="149489606">
     <w:abstractNumId w:val="2"/>
     <w:lvlOverride w:ilvl="0">
       <w:startOverride w:val="1"/>
     </w:lvlOverride>
   </w:num>
-  <w:num w:numId="38" w16cid:durableId="146366108">
+  <w:num w:numId="38" w16cid:durableId="1787264429">
     <w:abstractNumId w:val="2"/>
   </w:num>
 </w:numbering>

</xml_diff>

<commit_message>
update some log for L20
Revert Req to version 0.07
update some log for L20
</commit_message>
<xml_diff>
--- a/test/Requirement.docx
+++ b/test/Requirement.docx
@@ -1274,6 +1274,221 @@
                 <w:lang w:eastAsia="zh-CN"/>
               </w:rPr>
             </w:pPr>
+            <w:r>
+              <w:rPr>
+                <w:rFonts w:hint="eastAsia"/>
+                <w:lang w:eastAsia="zh-CN"/>
+              </w:rPr>
+              <w:t>2</w:t>
+            </w:r>
+            <w:r>
+              <w:rPr>
+                <w:lang w:eastAsia="zh-CN"/>
+              </w:rPr>
+              <w:t>9 Sep, 2022</w:t>
+            </w:r>
+          </w:p>
+        </w:tc>
+        <w:tc>
+          <w:tcPr>
+            <w:tcW w:w="990" w:type="dxa"/>
+            <w:tcBorders>
+              <w:top w:val="single" w:sz="4" w:space="0" w:color="808080"/>
+              <w:left w:val="single" w:sz="4" w:space="0" w:color="808080"/>
+              <w:bottom w:val="single" w:sz="4" w:space="0" w:color="808080"/>
+              <w:right w:val="single" w:sz="4" w:space="0" w:color="808080"/>
+            </w:tcBorders>
+            <w:vAlign w:val="center"/>
+          </w:tcPr>
+          <w:p>
+            <w:pPr>
+              <w:pStyle w:val="TableText"/>
+              <w:jc w:val="center"/>
+              <w:rPr>
+                <w:lang w:val="de-DE" w:eastAsia="zh-CN"/>
+              </w:rPr>
+            </w:pPr>
+            <w:r>
+              <w:rPr>
+                <w:rFonts w:hint="eastAsia"/>
+                <w:lang w:val="de-DE" w:eastAsia="zh-CN"/>
+              </w:rPr>
+              <w:t>0</w:t>
+            </w:r>
+            <w:r>
+              <w:rPr>
+                <w:lang w:val="de-DE" w:eastAsia="zh-CN"/>
+              </w:rPr>
+              <w:t>.07</w:t>
+            </w:r>
+          </w:p>
+        </w:tc>
+        <w:tc>
+          <w:tcPr>
+            <w:tcW w:w="2070" w:type="dxa"/>
+            <w:tcBorders>
+              <w:top w:val="single" w:sz="4" w:space="0" w:color="808080"/>
+              <w:left w:val="single" w:sz="4" w:space="0" w:color="808080"/>
+              <w:bottom w:val="single" w:sz="4" w:space="0" w:color="808080"/>
+              <w:right w:val="single" w:sz="4" w:space="0" w:color="808080"/>
+            </w:tcBorders>
+            <w:vAlign w:val="center"/>
+          </w:tcPr>
+          <w:p>
+            <w:pPr>
+              <w:pStyle w:val="TableText"/>
+              <w:rPr>
+                <w:lang w:eastAsia="zh-CN"/>
+              </w:rPr>
+            </w:pPr>
+            <w:r>
+              <w:rPr>
+                <w:lang w:eastAsia="zh-CN"/>
+              </w:rPr>
+              <w:t>Kunming Yang</w:t>
+            </w:r>
+          </w:p>
+        </w:tc>
+        <w:tc>
+          <w:tcPr>
+            <w:tcW w:w="4770" w:type="dxa"/>
+            <w:tcBorders>
+              <w:top w:val="single" w:sz="4" w:space="0" w:color="808080"/>
+              <w:left w:val="single" w:sz="4" w:space="0" w:color="808080"/>
+              <w:bottom w:val="single" w:sz="4" w:space="0" w:color="808080"/>
+              <w:right w:val="single" w:sz="4" w:space="0" w:color="808080"/>
+            </w:tcBorders>
+            <w:vAlign w:val="center"/>
+          </w:tcPr>
+          <w:p>
+            <w:pPr>
+              <w:pStyle w:val="TableText"/>
+              <w:tabs>
+                <w:tab w:val="left" w:pos="1692"/>
+              </w:tabs>
+              <w:rPr>
+                <w:color w:val="000000" w:themeColor="text1"/>
+                <w:lang w:eastAsia="zh-CN"/>
+              </w:rPr>
+            </w:pPr>
+            <w:r>
+              <w:rPr>
+                <w:color w:val="000000" w:themeColor="text1"/>
+                <w:lang w:eastAsia="zh-CN"/>
+              </w:rPr>
+              <w:t>Change type of some Table ID to long long</w:t>
+            </w:r>
+          </w:p>
+        </w:tc>
+      </w:tr>
+      <w:tr>
+        <w:tc>
+          <w:tcPr>
+            <w:tcW w:w="1927" w:type="dxa"/>
+            <w:tcBorders>
+              <w:top w:val="single" w:sz="4" w:space="0" w:color="808080"/>
+              <w:left w:val="single" w:sz="4" w:space="0" w:color="808080"/>
+              <w:bottom w:val="single" w:sz="4" w:space="0" w:color="808080"/>
+              <w:right w:val="single" w:sz="4" w:space="0" w:color="808080"/>
+            </w:tcBorders>
+            <w:vAlign w:val="center"/>
+          </w:tcPr>
+          <w:p>
+            <w:pPr>
+              <w:pStyle w:val="TableText"/>
+              <w:jc w:val="center"/>
+              <w:rPr>
+                <w:lang w:eastAsia="zh-CN"/>
+              </w:rPr>
+            </w:pPr>
+          </w:p>
+        </w:tc>
+        <w:tc>
+          <w:tcPr>
+            <w:tcW w:w="990" w:type="dxa"/>
+            <w:tcBorders>
+              <w:top w:val="single" w:sz="4" w:space="0" w:color="808080"/>
+              <w:left w:val="single" w:sz="4" w:space="0" w:color="808080"/>
+              <w:bottom w:val="single" w:sz="4" w:space="0" w:color="808080"/>
+              <w:right w:val="single" w:sz="4" w:space="0" w:color="808080"/>
+            </w:tcBorders>
+            <w:vAlign w:val="center"/>
+          </w:tcPr>
+          <w:p>
+            <w:pPr>
+              <w:pStyle w:val="TableText"/>
+              <w:jc w:val="center"/>
+              <w:rPr>
+                <w:lang w:val="de-DE" w:eastAsia="zh-CN"/>
+              </w:rPr>
+            </w:pPr>
+          </w:p>
+        </w:tc>
+        <w:tc>
+          <w:tcPr>
+            <w:tcW w:w="2070" w:type="dxa"/>
+            <w:tcBorders>
+              <w:top w:val="single" w:sz="4" w:space="0" w:color="808080"/>
+              <w:left w:val="single" w:sz="4" w:space="0" w:color="808080"/>
+              <w:bottom w:val="single" w:sz="4" w:space="0" w:color="808080"/>
+              <w:right w:val="single" w:sz="4" w:space="0" w:color="808080"/>
+            </w:tcBorders>
+            <w:vAlign w:val="center"/>
+          </w:tcPr>
+          <w:p>
+            <w:pPr>
+              <w:pStyle w:val="TableText"/>
+              <w:rPr>
+                <w:lang w:eastAsia="zh-CN"/>
+              </w:rPr>
+            </w:pPr>
+          </w:p>
+        </w:tc>
+        <w:tc>
+          <w:tcPr>
+            <w:tcW w:w="4770" w:type="dxa"/>
+            <w:tcBorders>
+              <w:top w:val="single" w:sz="4" w:space="0" w:color="808080"/>
+              <w:left w:val="single" w:sz="4" w:space="0" w:color="808080"/>
+              <w:bottom w:val="single" w:sz="4" w:space="0" w:color="808080"/>
+              <w:right w:val="single" w:sz="4" w:space="0" w:color="808080"/>
+            </w:tcBorders>
+            <w:vAlign w:val="center"/>
+          </w:tcPr>
+          <w:p>
+            <w:pPr>
+              <w:pStyle w:val="TableText"/>
+              <w:tabs>
+                <w:tab w:val="left" w:pos="1692"/>
+              </w:tabs>
+              <w:rPr>
+                <w:color w:val="000000" w:themeColor="text1"/>
+                <w:lang w:eastAsia="zh-CN"/>
+              </w:rPr>
+            </w:pPr>
+          </w:p>
+        </w:tc>
+      </w:tr>
+      <w:tr>
+        <w:tc>
+          <w:tcPr>
+            <w:tcW w:w="1927" w:type="dxa"/>
+            <w:tcBorders>
+              <w:top w:val="single" w:sz="4" w:space="0" w:color="808080"/>
+              <w:left w:val="single" w:sz="4" w:space="0" w:color="808080"/>
+              <w:bottom w:val="single" w:sz="4" w:space="0" w:color="808080"/>
+              <w:right w:val="single" w:sz="4" w:space="0" w:color="808080"/>
+            </w:tcBorders>
+            <w:vAlign w:val="center"/>
+          </w:tcPr>
+          <w:p>
+            <w:pPr>
+              <w:pStyle w:val="TableText"/>
+              <w:jc w:val="center"/>
+              <w:rPr>
+                <w:lang w:eastAsia="zh-CN"/>
+              </w:rPr>
+            </w:pPr>
           </w:p>
         </w:tc>
         <w:tc>
@@ -18157,7 +18372,16 @@
                 <w:sz w:val="16"/>
                 <w:szCs w:val="16"/>
               </w:rPr>
-              <w:t> 1</w:t>
+              <w:t xml:space="preserve">4294967298 </w:t>
+            </w:r>
+            <w:r>
+              <w:rPr>
+                <w:rFonts w:ascii="Arial" w:eastAsia="Times New Roman" w:hAnsi="Arial" w:cs="Arial"/>
+                <w:color w:val="000000"/>
+                <w:sz w:val="16"/>
+                <w:szCs w:val="16"/>
+              </w:rPr>
+              <w:t>(64bit)</w:t>
             </w:r>
           </w:p>
         </w:tc>
@@ -23649,6 +23873,7 @@
                 <w:sz w:val="16"/>
                 <w:szCs w:val="16"/>
               </w:rPr>
+              <w:lastRenderedPageBreak/>
               <w:t xml:space="preserve">); </w:t>
             </w:r>
           </w:p>
@@ -23674,7 +23899,6 @@
                 <w:sz w:val="16"/>
                 <w:szCs w:val="16"/>
               </w:rPr>
-              <w:lastRenderedPageBreak/>
               <w:t>--Insert a record</w:t>
             </w:r>
           </w:p>
@@ -25197,7 +25421,25 @@
                 <w:sz w:val="16"/>
                 <w:szCs w:val="16"/>
               </w:rPr>
-              <w:t> 1</w:t>
+              <w:t> </w:t>
+            </w:r>
+            <w:r>
+              <w:rPr>
+                <w:rFonts w:ascii="Arial" w:eastAsia="Times New Roman" w:hAnsi="Arial" w:cs="Arial"/>
+                <w:color w:val="000000"/>
+                <w:sz w:val="16"/>
+                <w:szCs w:val="16"/>
+              </w:rPr>
+              <w:t xml:space="preserve">4294967298 </w:t>
+            </w:r>
+            <w:r>
+              <w:rPr>
+                <w:rFonts w:ascii="Arial" w:eastAsia="Times New Roman" w:hAnsi="Arial" w:cs="Arial"/>
+                <w:color w:val="000000"/>
+                <w:sz w:val="16"/>
+                <w:szCs w:val="16"/>
+              </w:rPr>
+              <w:t>(64bit)</w:t>
             </w:r>
           </w:p>
         </w:tc>
@@ -25509,7 +25751,25 @@
                 <w:sz w:val="16"/>
                 <w:szCs w:val="16"/>
               </w:rPr>
-              <w:t> 1</w:t>
+              <w:t> </w:t>
+            </w:r>
+            <w:r>
+              <w:rPr>
+                <w:rFonts w:ascii="Arial" w:eastAsia="Times New Roman" w:hAnsi="Arial" w:cs="Arial"/>
+                <w:color w:val="000000"/>
+                <w:sz w:val="16"/>
+                <w:szCs w:val="16"/>
+              </w:rPr>
+              <w:t xml:space="preserve">4294967298 </w:t>
+            </w:r>
+            <w:r>
+              <w:rPr>
+                <w:rFonts w:ascii="Arial" w:eastAsia="Times New Roman" w:hAnsi="Arial" w:cs="Arial"/>
+                <w:color w:val="000000"/>
+                <w:sz w:val="16"/>
+                <w:szCs w:val="16"/>
+              </w:rPr>
+              <w:t>(64bit)</w:t>
             </w:r>
           </w:p>
         </w:tc>
@@ -25611,169 +25871,169 @@
                 <w:sz w:val="16"/>
                 <w:szCs w:val="16"/>
               </w:rPr>
+              <w:t>JSON</w:t>
+            </w:r>
+          </w:p>
+        </w:tc>
+        <w:tc>
+          <w:tcPr>
+            <w:tcW w:w="990" w:type="dxa"/>
+            <w:tcBorders>
+              <w:top w:val="single" w:sz="4" w:space="0" w:color="auto"/>
+              <w:left w:val="nil"/>
+              <w:bottom w:val="single" w:sz="4" w:space="0" w:color="auto"/>
+              <w:right w:val="single" w:sz="4" w:space="0" w:color="auto"/>
+            </w:tcBorders>
+            <w:shd w:val="clear" w:color="auto" w:fill="auto"/>
+            <w:noWrap/>
+            <w:vAlign w:val="center"/>
+          </w:tcPr>
+          <w:p>
+            <w:pPr>
+              <w:spacing w:after="0" w:line="240" w:lineRule="auto"/>
+              <w:jc w:val="center"/>
+              <w:rPr>
+                <w:rFonts w:ascii="Arial" w:eastAsia="Times New Roman" w:hAnsi="Arial" w:cs="Arial"/>
+                <w:color w:val="000000"/>
+                <w:sz w:val="16"/>
+                <w:szCs w:val="16"/>
+              </w:rPr>
+            </w:pPr>
+            <w:r>
+              <w:rPr>
+                <w:rFonts w:ascii="Arial" w:eastAsia="Times New Roman" w:hAnsi="Arial" w:cs="Arial"/>
+                <w:color w:val="000000"/>
+                <w:sz w:val="16"/>
+                <w:szCs w:val="16"/>
+              </w:rPr>
+              <w:t>N</w:t>
+            </w:r>
+          </w:p>
+        </w:tc>
+        <w:tc>
+          <w:tcPr>
+            <w:tcW w:w="1260" w:type="dxa"/>
+            <w:tcBorders>
+              <w:top w:val="single" w:sz="4" w:space="0" w:color="auto"/>
+              <w:left w:val="nil"/>
+              <w:bottom w:val="single" w:sz="4" w:space="0" w:color="auto"/>
+              <w:right w:val="single" w:sz="4" w:space="0" w:color="auto"/>
+            </w:tcBorders>
+            <w:shd w:val="clear" w:color="auto" w:fill="auto"/>
+            <w:noWrap/>
+            <w:vAlign w:val="center"/>
+          </w:tcPr>
+          <w:p>
+            <w:pPr>
+              <w:spacing w:after="0" w:line="240" w:lineRule="auto"/>
+              <w:jc w:val="center"/>
+              <w:rPr>
+                <w:rFonts w:ascii="Arial" w:eastAsia="Times New Roman" w:hAnsi="Arial" w:cs="Arial"/>
+                <w:color w:val="000000"/>
+                <w:sz w:val="16"/>
+                <w:szCs w:val="16"/>
+              </w:rPr>
+            </w:pPr>
+            <w:r>
+              <w:rPr>
+                <w:rFonts w:ascii="Arial" w:eastAsia="Times New Roman" w:hAnsi="Arial" w:cs="Arial"/>
+                <w:color w:val="000000"/>
+                <w:sz w:val="16"/>
+                <w:szCs w:val="16"/>
+              </w:rPr>
+              <w:t>N</w:t>
+            </w:r>
+          </w:p>
+        </w:tc>
+        <w:tc>
+          <w:tcPr>
+            <w:tcW w:w="810" w:type="dxa"/>
+            <w:tcBorders>
+              <w:top w:val="single" w:sz="4" w:space="0" w:color="auto"/>
+              <w:left w:val="nil"/>
+              <w:bottom w:val="single" w:sz="4" w:space="0" w:color="auto"/>
+              <w:right w:val="single" w:sz="4" w:space="0" w:color="auto"/>
+            </w:tcBorders>
+            <w:shd w:val="clear" w:color="auto" w:fill="auto"/>
+            <w:noWrap/>
+            <w:vAlign w:val="center"/>
+          </w:tcPr>
+          <w:p>
+            <w:pPr>
+              <w:spacing w:after="0" w:line="240" w:lineRule="auto"/>
+              <w:jc w:val="center"/>
+              <w:rPr>
+                <w:rFonts w:ascii="Arial" w:eastAsia="Times New Roman" w:hAnsi="Arial" w:cs="Arial"/>
+                <w:color w:val="000000"/>
+                <w:sz w:val="16"/>
+                <w:szCs w:val="16"/>
+              </w:rPr>
+            </w:pPr>
+            <w:r>
+              <w:rPr>
+                <w:rFonts w:ascii="Arial" w:eastAsia="Times New Roman" w:hAnsi="Arial" w:cs="Arial"/>
+                <w:color w:val="000000"/>
+                <w:sz w:val="16"/>
+                <w:szCs w:val="16"/>
+              </w:rPr>
+              <w:t>N</w:t>
+            </w:r>
+          </w:p>
+        </w:tc>
+        <w:tc>
+          <w:tcPr>
+            <w:tcW w:w="810" w:type="dxa"/>
+            <w:tcBorders>
+              <w:top w:val="single" w:sz="4" w:space="0" w:color="auto"/>
+              <w:left w:val="nil"/>
+              <w:bottom w:val="single" w:sz="4" w:space="0" w:color="auto"/>
+              <w:right w:val="single" w:sz="4" w:space="0" w:color="auto"/>
+            </w:tcBorders>
+            <w:shd w:val="clear" w:color="auto" w:fill="auto"/>
+            <w:noWrap/>
+            <w:vAlign w:val="center"/>
+          </w:tcPr>
+          <w:p>
+            <w:pPr>
+              <w:spacing w:after="0" w:line="240" w:lineRule="auto"/>
+              <w:rPr>
+                <w:rFonts w:ascii="Arial" w:eastAsia="Times New Roman" w:hAnsi="Arial" w:cs="Arial"/>
+                <w:color w:val="000000"/>
+                <w:sz w:val="16"/>
+                <w:szCs w:val="16"/>
+              </w:rPr>
+            </w:pPr>
+          </w:p>
+        </w:tc>
+        <w:tc>
+          <w:tcPr>
+            <w:tcW w:w="1080" w:type="dxa"/>
+            <w:tcBorders>
+              <w:top w:val="single" w:sz="4" w:space="0" w:color="auto"/>
+              <w:left w:val="nil"/>
+              <w:bottom w:val="single" w:sz="4" w:space="0" w:color="auto"/>
+              <w:right w:val="single" w:sz="4" w:space="0" w:color="auto"/>
+            </w:tcBorders>
+            <w:vAlign w:val="center"/>
+          </w:tcPr>
+          <w:p>
+            <w:pPr>
+              <w:spacing w:after="0" w:line="240" w:lineRule="auto"/>
+              <w:rPr>
+                <w:rFonts w:ascii="Arial" w:eastAsia="Times New Roman" w:hAnsi="Arial" w:cs="Arial"/>
+                <w:color w:val="000000"/>
+                <w:sz w:val="16"/>
+                <w:szCs w:val="16"/>
+              </w:rPr>
+            </w:pPr>
+            <w:r>
+              <w:rPr>
+                <w:rFonts w:ascii="Arial" w:eastAsia="Times New Roman" w:hAnsi="Arial" w:cs="Arial"/>
+                <w:color w:val="000000"/>
+                <w:sz w:val="16"/>
+                <w:szCs w:val="16"/>
+              </w:rPr>
               <w:t>BLOB</w:t>
-            </w:r>
-          </w:p>
-        </w:tc>
-        <w:tc>
-          <w:tcPr>
-            <w:tcW w:w="990" w:type="dxa"/>
-            <w:tcBorders>
-              <w:top w:val="single" w:sz="4" w:space="0" w:color="auto"/>
-              <w:left w:val="nil"/>
-              <w:bottom w:val="single" w:sz="4" w:space="0" w:color="auto"/>
-              <w:right w:val="single" w:sz="4" w:space="0" w:color="auto"/>
-            </w:tcBorders>
-            <w:shd w:val="clear" w:color="auto" w:fill="auto"/>
-            <w:noWrap/>
-            <w:vAlign w:val="center"/>
-          </w:tcPr>
-          <w:p>
-            <w:pPr>
-              <w:spacing w:after="0" w:line="240" w:lineRule="auto"/>
-              <w:jc w:val="center"/>
-              <w:rPr>
-                <w:rFonts w:ascii="Arial" w:eastAsia="Times New Roman" w:hAnsi="Arial" w:cs="Arial"/>
-                <w:color w:val="000000"/>
-                <w:sz w:val="16"/>
-                <w:szCs w:val="16"/>
-              </w:rPr>
-            </w:pPr>
-            <w:r>
-              <w:rPr>
-                <w:rFonts w:ascii="Arial" w:eastAsia="Times New Roman" w:hAnsi="Arial" w:cs="Arial"/>
-                <w:color w:val="000000"/>
-                <w:sz w:val="16"/>
-                <w:szCs w:val="16"/>
-              </w:rPr>
-              <w:t>N</w:t>
-            </w:r>
-          </w:p>
-        </w:tc>
-        <w:tc>
-          <w:tcPr>
-            <w:tcW w:w="1260" w:type="dxa"/>
-            <w:tcBorders>
-              <w:top w:val="single" w:sz="4" w:space="0" w:color="auto"/>
-              <w:left w:val="nil"/>
-              <w:bottom w:val="single" w:sz="4" w:space="0" w:color="auto"/>
-              <w:right w:val="single" w:sz="4" w:space="0" w:color="auto"/>
-            </w:tcBorders>
-            <w:shd w:val="clear" w:color="auto" w:fill="auto"/>
-            <w:noWrap/>
-            <w:vAlign w:val="center"/>
-          </w:tcPr>
-          <w:p>
-            <w:pPr>
-              <w:spacing w:after="0" w:line="240" w:lineRule="auto"/>
-              <w:jc w:val="center"/>
-              <w:rPr>
-                <w:rFonts w:ascii="Arial" w:eastAsia="Times New Roman" w:hAnsi="Arial" w:cs="Arial"/>
-                <w:color w:val="000000"/>
-                <w:sz w:val="16"/>
-                <w:szCs w:val="16"/>
-              </w:rPr>
-            </w:pPr>
-            <w:r>
-              <w:rPr>
-                <w:rFonts w:ascii="Arial" w:eastAsia="Times New Roman" w:hAnsi="Arial" w:cs="Arial"/>
-                <w:color w:val="000000"/>
-                <w:sz w:val="16"/>
-                <w:szCs w:val="16"/>
-              </w:rPr>
-              <w:t>N</w:t>
-            </w:r>
-          </w:p>
-        </w:tc>
-        <w:tc>
-          <w:tcPr>
-            <w:tcW w:w="810" w:type="dxa"/>
-            <w:tcBorders>
-              <w:top w:val="single" w:sz="4" w:space="0" w:color="auto"/>
-              <w:left w:val="nil"/>
-              <w:bottom w:val="single" w:sz="4" w:space="0" w:color="auto"/>
-              <w:right w:val="single" w:sz="4" w:space="0" w:color="auto"/>
-            </w:tcBorders>
-            <w:shd w:val="clear" w:color="auto" w:fill="auto"/>
-            <w:noWrap/>
-            <w:vAlign w:val="center"/>
-          </w:tcPr>
-          <w:p>
-            <w:pPr>
-              <w:spacing w:after="0" w:line="240" w:lineRule="auto"/>
-              <w:jc w:val="center"/>
-              <w:rPr>
-                <w:rFonts w:ascii="Arial" w:eastAsia="Times New Roman" w:hAnsi="Arial" w:cs="Arial"/>
-                <w:color w:val="000000"/>
-                <w:sz w:val="16"/>
-                <w:szCs w:val="16"/>
-              </w:rPr>
-            </w:pPr>
-            <w:r>
-              <w:rPr>
-                <w:rFonts w:ascii="Arial" w:eastAsia="Times New Roman" w:hAnsi="Arial" w:cs="Arial"/>
-                <w:color w:val="000000"/>
-                <w:sz w:val="16"/>
-                <w:szCs w:val="16"/>
-              </w:rPr>
-              <w:t>N</w:t>
-            </w:r>
-          </w:p>
-        </w:tc>
-        <w:tc>
-          <w:tcPr>
-            <w:tcW w:w="810" w:type="dxa"/>
-            <w:tcBorders>
-              <w:top w:val="single" w:sz="4" w:space="0" w:color="auto"/>
-              <w:left w:val="nil"/>
-              <w:bottom w:val="single" w:sz="4" w:space="0" w:color="auto"/>
-              <w:right w:val="single" w:sz="4" w:space="0" w:color="auto"/>
-            </w:tcBorders>
-            <w:shd w:val="clear" w:color="auto" w:fill="auto"/>
-            <w:noWrap/>
-            <w:vAlign w:val="center"/>
-          </w:tcPr>
-          <w:p>
-            <w:pPr>
-              <w:spacing w:after="0" w:line="240" w:lineRule="auto"/>
-              <w:rPr>
-                <w:rFonts w:ascii="Arial" w:eastAsia="Times New Roman" w:hAnsi="Arial" w:cs="Arial"/>
-                <w:color w:val="000000"/>
-                <w:sz w:val="16"/>
-                <w:szCs w:val="16"/>
-              </w:rPr>
-            </w:pPr>
-          </w:p>
-        </w:tc>
-        <w:tc>
-          <w:tcPr>
-            <w:tcW w:w="1080" w:type="dxa"/>
-            <w:tcBorders>
-              <w:top w:val="single" w:sz="4" w:space="0" w:color="auto"/>
-              <w:left w:val="nil"/>
-              <w:bottom w:val="single" w:sz="4" w:space="0" w:color="auto"/>
-              <w:right w:val="single" w:sz="4" w:space="0" w:color="auto"/>
-            </w:tcBorders>
-            <w:vAlign w:val="center"/>
-          </w:tcPr>
-          <w:p>
-            <w:pPr>
-              <w:spacing w:after="0" w:line="240" w:lineRule="auto"/>
-              <w:rPr>
-                <w:rFonts w:ascii="Arial" w:eastAsia="Times New Roman" w:hAnsi="Arial" w:cs="Arial"/>
-                <w:color w:val="000000"/>
-                <w:sz w:val="16"/>
-                <w:szCs w:val="16"/>
-              </w:rPr>
-            </w:pPr>
-            <w:r>
-              <w:rPr>
-                <w:rFonts w:ascii="Arial" w:eastAsia="Times New Roman" w:hAnsi="Arial" w:cs="Arial"/>
-                <w:color w:val="000000"/>
-                <w:sz w:val="16"/>
-                <w:szCs w:val="16"/>
-              </w:rPr>
-              <w:t>TEXT</w:t>
             </w:r>
           </w:p>
         </w:tc>
@@ -26762,10 +27022,10 @@
             <v:path o:extrusionok="f" gradientshapeok="t" o:connecttype="rect"/>
             <o:lock v:ext="edit" aspectratio="t"/>
           </v:shapetype>
-          <v:shape id="_x0000_i1025" type="#_x0000_t75" style="width:439.5pt;height:192.75pt" o:ole="">
+          <v:shape id="_x0000_i1025" type="#_x0000_t75" style="width:439.5pt;height:192.95pt" o:ole="">
             <v:imagedata r:id="rId7" o:title=""/>
           </v:shape>
-          <o:OLEObject Type="Embed" ProgID="Visio.Drawing.11" ShapeID="_x0000_i1025" DrawAspect="Content" ObjectID="_1726731817" r:id="rId8"/>
+          <o:OLEObject Type="Embed" ProgID="Visio.Drawing.11" ShapeID="_x0000_i1025" DrawAspect="Content" ObjectID="_1725964644" r:id="rId8"/>
         </w:object>
       </w:r>
     </w:p>
@@ -27393,6 +27653,36 @@
           <w:numId w:val="31"/>
         </w:numPr>
         <w:spacing w:after="0" w:line="240" w:lineRule="auto"/>
+      </w:pPr>
+      <w:r>
+        <w:t>ID of table “WeldResult” and “WeldResultSignature”</w:t>
+      </w:r>
+      <w:r>
+        <w:t xml:space="preserve"> should be with long long type</w:t>
+      </w:r>
+    </w:p>
+    <w:p>
+      <w:pPr>
+        <w:pStyle w:val="a"/>
+        <w:numPr>
+          <w:ilvl w:val="0"/>
+          <w:numId w:val="0"/>
+        </w:numPr>
+        <w:spacing w:after="0" w:line="240" w:lineRule="auto"/>
+        <w:ind w:left="420"/>
+      </w:pPr>
+      <w:r>
+        <w:t>Comments from Jerry: We don’t need to restart incremental ID from 1 when it reaches out the table limit. With the table analysis, there is only weld result ID will be related in Alarm table and Weld Signature table. The code needs to handle with weld result ID using long long data type while the data processing for Alarm table and Weld Signature table.</w:t>
+      </w:r>
+    </w:p>
+    <w:p>
+      <w:pPr>
+        <w:pStyle w:val="a"/>
+        <w:numPr>
+          <w:ilvl w:val="0"/>
+          <w:numId w:val="31"/>
+        </w:numPr>
+        <w:spacing w:after="0" w:line="240" w:lineRule="auto"/>
         <w:rPr>
           <w:color w:val="000000" w:themeColor="text1"/>
         </w:rPr>
@@ -27499,66 +27789,6 @@
         <w:pStyle w:val="a"/>
         <w:numPr>
           <w:ilvl w:val="0"/>
-          <w:numId w:val="0"/>
-        </w:numPr>
-        <w:spacing w:after="0" w:line="240" w:lineRule="auto"/>
-        <w:ind w:left="420"/>
-        <w:rPr>
-          <w:color w:val="000000" w:themeColor="text1"/>
-        </w:rPr>
-      </w:pPr>
-      <w:r>
-        <w:t>Comments from</w:t>
-      </w:r>
-      <w:r>
-        <w:rPr>
-          <w:color w:val="000000" w:themeColor="text1"/>
-        </w:rPr>
-        <w:t xml:space="preserve"> </w:t>
-      </w:r>
-      <w:r>
-        <w:rPr>
-          <w:color w:val="000000" w:themeColor="text1"/>
-        </w:rPr>
-        <w:t xml:space="preserve">Jerry: </w:t>
-      </w:r>
-      <w:r>
-        <w:rPr>
-          <w:color w:val="000000" w:themeColor="text1"/>
-        </w:rPr>
-        <w:t xml:space="preserve">We don’t need to restart incremental ID from 1 when it reaches out the table limit. With the table analysis, there is only weld result ID will be related in Alarm table and Weld Signature </w:t>
-      </w:r>
-      <w:r>
-        <w:rPr>
-          <w:rFonts w:hint="eastAsia"/>
-          <w:color w:val="000000" w:themeColor="text1"/>
-        </w:rPr>
-        <w:t>table</w:t>
-      </w:r>
-      <w:r>
-        <w:rPr>
-          <w:color w:val="000000" w:themeColor="text1"/>
-        </w:rPr>
-        <w:t xml:space="preserve">. </w:t>
-      </w:r>
-      <w:r>
-        <w:rPr>
-          <w:color w:val="FF0000"/>
-        </w:rPr>
-        <w:t>The code needs to handle with weld result ID using long long data type while the data processing for Alarm table and Weld Signature table</w:t>
-      </w:r>
-      <w:r>
-        <w:rPr>
-          <w:color w:val="000000" w:themeColor="text1"/>
-        </w:rPr>
-        <w:t>.</w:t>
-      </w:r>
-    </w:p>
-    <w:p>
-      <w:pPr>
-        <w:pStyle w:val="a"/>
-        <w:numPr>
-          <w:ilvl w:val="0"/>
           <w:numId w:val="31"/>
         </w:numPr>
         <w:spacing w:after="0" w:line="240" w:lineRule="auto"/>
@@ -27609,21 +27839,24 @@
         </w:numPr>
         <w:spacing w:after="0" w:line="240" w:lineRule="auto"/>
         <w:ind w:left="840" w:hanging="840"/>
-        <w:rPr>
-          <w:color w:val="FF0000"/>
-        </w:rPr>
       </w:pPr>
       <w:r>
-        <w:rPr>
-          <w:color w:val="FF0000"/>
-        </w:rPr>
         <w:t>The record to be updated for table Recipe</w:t>
       </w:r>
       <w:r>
-        <w:rPr>
-          <w:color w:val="FF0000"/>
-        </w:rPr>
-        <w:t xml:space="preserve"> is selected by ID.</w:t>
+        <w:t xml:space="preserve"> is selected by ID</w:t>
+      </w:r>
+      <w:r>
+        <w:t xml:space="preserve"> using value from </w:t>
+      </w:r>
+      <w:r>
+        <w:t>m_RecipeNumber</w:t>
+      </w:r>
+      <w:r>
+        <w:t xml:space="preserve"> of WeldRecipeSC</w:t>
+      </w:r>
+      <w:r>
+        <w:t>.</w:t>
       </w:r>
     </w:p>
     <w:p>
@@ -27651,13 +27884,7 @@
         <w:t xml:space="preserve"> </w:t>
       </w:r>
       <w:r>
-        <w:rPr>
-          <w:rFonts w:hint="eastAsia"/>
-        </w:rPr>
-        <w:t>latest</w:t>
-      </w:r>
-      <w:r>
-        <w:t xml:space="preserve"> 50</w:t>
+        <w:t>50</w:t>
       </w:r>
       <w:r>
         <w:t xml:space="preserve"> </w:t>
@@ -27670,6 +27897,9 @@
       </w:r>
       <w:r>
         <w:t xml:space="preserve"> </w:t>
+      </w:r>
+      <w:r>
+        <w:t xml:space="preserve">using ID </w:t>
       </w:r>
       <w:r>
         <w:t xml:space="preserve">from </w:t>
@@ -27703,7 +27933,13 @@
         <w:t>WeldResult</w:t>
       </w:r>
       <w:r>
-        <w:t xml:space="preserve"> should be parse into </w:t>
+        <w:t xml:space="preserve"> should be parse</w:t>
+      </w:r>
+      <w:r>
+        <w:t>d</w:t>
+      </w:r>
+      <w:r>
+        <w:t xml:space="preserve"> into </w:t>
       </w:r>
       <w:r>
         <w:t>CommonProperty::WeldResultForUI[50].</w:t>
@@ -27737,13 +27973,7 @@
         <w:t xml:space="preserve"> </w:t>
       </w:r>
       <w:r>
-        <w:rPr>
-          <w:rFonts w:hint="eastAsia"/>
-        </w:rPr>
-        <w:t>latest</w:t>
-      </w:r>
-      <w:r>
-        <w:t xml:space="preserve"> 50 records of </w:t>
+        <w:t xml:space="preserve">record of </w:t>
       </w:r>
       <w:r>
         <w:t>WeldGraph</w:t>
@@ -27775,27 +28005,39 @@
           <w:numId w:val="31"/>
         </w:numPr>
         <w:spacing w:after="0" w:line="240" w:lineRule="auto"/>
+        <w:rPr>
+          <w:color w:val="FF0000"/>
+        </w:rPr>
       </w:pPr>
       <w:r>
-        <w:t>The result of querying from</w:t>
+        <w:rPr>
+          <w:color w:val="FF0000"/>
+        </w:rPr>
+        <w:t xml:space="preserve">The result of querying from table </w:t>
       </w:r>
       <w:r>
-        <w:t xml:space="preserve"> table </w:t>
+        <w:rPr>
+          <w:color w:val="FF0000"/>
+        </w:rPr>
+        <w:t xml:space="preserve">WeldResultSignature </w:t>
       </w:r>
       <w:r>
-        <w:t>WeldResultSignature</w:t>
+        <w:rPr>
+          <w:color w:val="FF0000"/>
+        </w:rPr>
+        <w:t>should be</w:t>
       </w:r>
       <w:r>
-        <w:t xml:space="preserve"> </w:t>
+        <w:rPr>
+          <w:color w:val="FF0000"/>
+        </w:rPr>
+        <w:t>..</w:t>
       </w:r>
       <w:r>
-        <w:t>should be parse into CommonProperty::</w:t>
-      </w:r>
-      <w:r>
-        <w:t xml:space="preserve">WeldSignatureForUI </w:t>
-      </w:r>
-      <w:r>
-        <w:t>[50].</w:t>
+        <w:rPr>
+          <w:color w:val="FF0000"/>
+        </w:rPr>
+        <w:t>.</w:t>
       </w:r>
     </w:p>
     <w:p>
@@ -27829,7 +28071,25 @@
         <w:rPr>
           <w:color w:val="000000" w:themeColor="text1"/>
         </w:rPr>
-        <w:t xml:space="preserve">for a record using ID from </w:t>
+        <w:t>for a record using ID</w:t>
+      </w:r>
+      <w:r>
+        <w:rPr>
+          <w:color w:val="000000" w:themeColor="text1"/>
+        </w:rPr>
+        <w:t xml:space="preserve"> of </w:t>
+      </w:r>
+      <w:r>
+        <w:rPr>
+          <w:color w:val="000000" w:themeColor="text1"/>
+        </w:rPr>
+        <w:t>WeldRecipeSC</w:t>
+      </w:r>
+      <w:r>
+        <w:rPr>
+          <w:color w:val="000000" w:themeColor="text1"/>
+        </w:rPr>
+        <w:t xml:space="preserve"> from </w:t>
       </w:r>
       <w:r>
         <w:rPr>
@@ -27867,9 +28127,6 @@
           <w:color w:val="FF0000"/>
         </w:rPr>
         <w:t>…</w:t>
-      </w:r>
-      <w:r>
-        <w:t>.</w:t>
       </w:r>
     </w:p>
     <w:p>
@@ -27928,77 +28185,6 @@
           <w:color w:val="000000" w:themeColor="text1"/>
         </w:rPr>
         <w:t>WeldRecipe.</w:t>
-      </w:r>
-    </w:p>
-    <w:p>
-      <w:pPr>
-        <w:pStyle w:val="a"/>
-        <w:numPr>
-          <w:ilvl w:val="0"/>
-          <w:numId w:val="31"/>
-        </w:numPr>
-        <w:spacing w:after="0" w:line="240" w:lineRule="auto"/>
-        <w:rPr>
-          <w:color w:val="FF0000"/>
-        </w:rPr>
-      </w:pPr>
-      <w:r>
-        <w:rPr>
-          <w:rFonts w:hint="eastAsia"/>
-          <w:color w:val="FF0000"/>
-        </w:rPr>
-        <w:t>Delete</w:t>
-      </w:r>
-      <w:r>
-        <w:rPr>
-          <w:color w:val="FF0000"/>
-        </w:rPr>
-        <w:t xml:space="preserve"> </w:t>
-      </w:r>
-      <w:r>
-        <w:rPr>
-          <w:rFonts w:hint="eastAsia"/>
-          <w:color w:val="FF0000"/>
-        </w:rPr>
-        <w:t>Preset</w:t>
-      </w:r>
-      <w:r>
-        <w:rPr>
-          <w:color w:val="FF0000"/>
-        </w:rPr>
-        <w:t xml:space="preserve"> </w:t>
-      </w:r>
-      <w:r>
-        <w:rPr>
-          <w:rFonts w:hint="eastAsia"/>
-          <w:color w:val="FF0000"/>
-        </w:rPr>
-        <w:t>column</w:t>
-      </w:r>
-      <w:r>
-        <w:rPr>
-          <w:color w:val="FF0000"/>
-        </w:rPr>
-        <w:t xml:space="preserve"> </w:t>
-      </w:r>
-      <w:r>
-        <w:rPr>
-          <w:rFonts w:hint="eastAsia"/>
-          <w:color w:val="FF0000"/>
-        </w:rPr>
-        <w:t>from</w:t>
-      </w:r>
-      <w:r>
-        <w:rPr>
-          <w:color w:val="FF0000"/>
-        </w:rPr>
-        <w:t xml:space="preserve"> WeldResult table</w:t>
-      </w:r>
-      <w:r>
-        <w:rPr>
-          <w:color w:val="FF0000"/>
-        </w:rPr>
-        <w:t xml:space="preserve"> and update sample_l20_base.db file.</w:t>
       </w:r>
     </w:p>
     <w:p>

</xml_diff>